<commit_message>
Update Highwayman eksamens synopsis.docx
</commit_message>
<xml_diff>
--- a/andre filer/Highwayman eksamens synopsis.docx
+++ b/andre filer/Highwayman eksamens synopsis.docx
@@ -10,12 +10,14 @@
           <w:sz w:val="96"/>
         </w:rPr>
       </w:pPr>
+      <w:proofErr w:type="spellStart"/>
       <w:r>
         <w:rPr>
           <w:sz w:val="96"/>
         </w:rPr>
         <w:t>Highwayman</w:t>
       </w:r>
+      <w:proofErr w:type="spellEnd"/>
     </w:p>
     <w:p>
       <w:pPr>
@@ -42,16 +44,16 @@
         <mc:AlternateContent>
           <mc:Choice Requires="wps">
             <w:drawing>
-              <wp:anchor distT="0" distB="0" distL="114300" distR="114300" simplePos="0" relativeHeight="251661312" behindDoc="0" locked="0" layoutInCell="1" allowOverlap="1" wp14:anchorId="36E3BAB1" wp14:editId="597DDA89">
+              <wp:anchor distT="0" distB="0" distL="114300" distR="114300" simplePos="0" relativeHeight="251661312" behindDoc="0" locked="0" layoutInCell="1" allowOverlap="1" wp14:anchorId="36E3BAB1" wp14:editId="2DD2DADB">
                 <wp:simplePos x="0" y="0"/>
                 <wp:positionH relativeFrom="column">
-                  <wp:posOffset>3051148</wp:posOffset>
+                  <wp:posOffset>3047365</wp:posOffset>
                 </wp:positionH>
                 <wp:positionV relativeFrom="paragraph">
-                  <wp:posOffset>290830</wp:posOffset>
+                  <wp:posOffset>285057</wp:posOffset>
                 </wp:positionV>
-                <wp:extent cx="0" cy="4587240"/>
-                <wp:effectExtent l="19050" t="0" r="38100" b="41910"/>
+                <wp:extent cx="3810" cy="4582795"/>
+                <wp:effectExtent l="19050" t="0" r="53340" b="46355"/>
                 <wp:wrapNone/>
                 <wp:docPr id="4" name="Lige forbindelse 4"/>
                 <wp:cNvGraphicFramePr/>
@@ -60,9 +62,9 @@
                     <wps:wsp>
                       <wps:cNvCnPr/>
                       <wps:spPr>
-                        <a:xfrm>
+                        <a:xfrm flipH="1">
                           <a:off x="0" y="0"/>
-                          <a:ext cx="0" cy="4587240"/>
+                          <a:ext cx="3810" cy="4582795"/>
                         </a:xfrm>
                         <a:prstGeom prst="line">
                           <a:avLst/>
@@ -91,12 +93,18 @@
                     </wps:wsp>
                   </a:graphicData>
                 </a:graphic>
+                <wp14:sizeRelH relativeFrom="margin">
+                  <wp14:pctWidth>0</wp14:pctWidth>
+                </wp14:sizeRelH>
+                <wp14:sizeRelV relativeFrom="margin">
+                  <wp14:pctHeight>0</wp14:pctHeight>
+                </wp14:sizeRelV>
               </wp:anchor>
             </w:drawing>
           </mc:Choice>
           <mc:Fallback>
             <w:pict>
-              <v:line w14:anchorId="71608AA3" id="Lige forbindelse 4" o:spid="_x0000_s1026" style="position:absolute;z-index:251661312;visibility:visible;mso-wrap-style:square;mso-wrap-distance-left:9pt;mso-wrap-distance-top:0;mso-wrap-distance-right:9pt;mso-wrap-distance-bottom:0;mso-position-horizontal:absolute;mso-position-horizontal-relative:text;mso-position-vertical:absolute;mso-position-vertical-relative:text" from="240.25pt,22.9pt" to="240.25pt,384.1pt" o:gfxdata="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" strokecolor="#d19336" strokeweight="4pt">
+              <v:line w14:anchorId="2B38E7D1" id="Lige forbindelse 4" o:spid="_x0000_s1026" style="position:absolute;flip:x;z-index:251661312;visibility:visible;mso-wrap-style:square;mso-width-percent:0;mso-height-percent:0;mso-wrap-distance-left:9pt;mso-wrap-distance-top:0;mso-wrap-distance-right:9pt;mso-wrap-distance-bottom:0;mso-position-horizontal:absolute;mso-position-horizontal-relative:text;mso-position-vertical:absolute;mso-position-vertical-relative:text;mso-width-percent:0;mso-height-percent:0;mso-width-relative:margin;mso-height-relative:margin" from="239.95pt,22.45pt" to="240.25pt,383.3pt" o:gfxdata="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" strokecolor="#d19336" strokeweight="4pt">
                 <v:stroke joinstyle="miter"/>
               </v:line>
             </w:pict>
@@ -110,7 +118,7 @@
         <mc:AlternateContent>
           <mc:Choice Requires="wps">
             <w:drawing>
-              <wp:anchor distT="0" distB="0" distL="114300" distR="114300" simplePos="0" relativeHeight="251659264" behindDoc="0" locked="0" layoutInCell="1" allowOverlap="1" wp14:anchorId="4C35A97D" wp14:editId="41B3F395">
+              <wp:anchor distT="0" distB="0" distL="114300" distR="114300" simplePos="0" relativeHeight="251659264" behindDoc="0" locked="0" layoutInCell="1" allowOverlap="1" wp14:anchorId="4C35A97D" wp14:editId="09C25F32">
                 <wp:simplePos x="0" y="0"/>
                 <wp:positionH relativeFrom="column">
                   <wp:posOffset>3048828</wp:posOffset>
@@ -164,7 +172,7 @@
           </mc:Choice>
           <mc:Fallback>
             <w:pict>
-              <v:line w14:anchorId="46699399" id="Lige forbindelse 3" o:spid="_x0000_s1026" style="position:absolute;z-index:251659264;visibility:visible;mso-wrap-style:square;mso-wrap-distance-left:9pt;mso-wrap-distance-top:0;mso-wrap-distance-right:9pt;mso-wrap-distance-bottom:0;mso-position-horizontal:absolute;mso-position-horizontal-relative:text;mso-position-vertical:absolute;mso-position-vertical-relative:text" from="240.05pt,22.75pt" to="240.05pt,383.95pt" o:gfxdata="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" strokecolor="#b56724" strokeweight="7.75pt">
+              <v:line w14:anchorId="00C6EAF1" id="Lige forbindelse 3" o:spid="_x0000_s1026" style="position:absolute;z-index:251659264;visibility:visible;mso-wrap-style:square;mso-wrap-distance-left:9pt;mso-wrap-distance-top:0;mso-wrap-distance-right:9pt;mso-wrap-distance-bottom:0;mso-position-horizontal:absolute;mso-position-horizontal-relative:text;mso-position-vertical:absolute;mso-position-vertical-relative:text" from="240.05pt,22.75pt" to="240.05pt,383.95pt" o:gfxdata="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" strokecolor="#b56724" strokeweight="7.75pt">
                 <v:stroke joinstyle="miter"/>
               </v:line>
             </w:pict>
@@ -320,21 +328,7 @@
       </w:r>
       <w:r>
         <w:br/>
-      </w:r>
-      <w:r>
-        <w:t xml:space="preserve">21-3-2019 til </w:t>
-      </w:r>
-      <w:r>
-        <w:t>9</w:t>
-      </w:r>
-      <w:r>
-        <w:t>-</w:t>
-      </w:r>
-      <w:r>
-        <w:t>5</w:t>
-      </w:r>
-      <w:r>
-        <w:t>-2019</w:t>
+        <w:t>21-3-2019 til 9-5-2019</w:t>
       </w:r>
     </w:p>
     <w:p>
@@ -602,20 +596,6 @@
         <w:pStyle w:val="Overskrift1"/>
       </w:pPr>
       <w:r>
-        <w:t>Krav</w:t>
-      </w:r>
-    </w:p>
-    <w:p>
-      <w:r>
-        <w:t>Mit spil</w:t>
-      </w:r>
-    </w:p>
-    <w:p/>
-    <w:p>
-      <w:pPr>
-        <w:pStyle w:val="Overskrift1"/>
-      </w:pPr>
-      <w:r>
         <w:t>Programmets opbygning</w:t>
       </w:r>
     </w:p>
@@ -728,6 +708,16 @@
     </w:p>
     <w:p>
       <w:r>
+        <w:t>Da mit spil indeholder en del klasser og funktioner har jeg udvalgt nogle specifikke at tale om.</w:t>
+      </w:r>
+    </w:p>
+    <w:p>
+      <w:r>
+        <w:t xml:space="preserve">For at generere den tilfældige verden </w:t>
+      </w:r>
+    </w:p>
+    <w:p>
+      <w:r>
         <w:t>”</w:t>
       </w:r>
       <w:proofErr w:type="spellStart"/>
@@ -736,22 +726,221 @@
       </w:r>
       <w:proofErr w:type="spellEnd"/>
       <w:r>
-        <w:t xml:space="preserve"> opretter som det første nogle standarder for ”</w:t>
-      </w:r>
-      <w:proofErr w:type="spellStart"/>
-      <w:r>
-        <w:t>World_map</w:t>
-      </w:r>
-      <w:proofErr w:type="spellEnd"/>
-      <w:r>
-        <w:t>”-klassen som senere bliver brugt til at oprette verdenen.</w:t>
-      </w:r>
-      <w:r>
         <w:t xml:space="preserve"> </w:t>
+      </w:r>
+      <w:r>
+        <w:t>har en funktion ved navn ”tick” denne funktion er til for at håndtere alle spillets funktioner og logikken bag alt den logik der forgår. Et eksempel er spillerens bevægelse</w:t>
+      </w:r>
+      <w:r>
+        <w:t>.</w:t>
+      </w:r>
+      <w:r>
+        <w:t xml:space="preserve"> </w:t>
+      </w:r>
+      <w:r>
+        <w:t xml:space="preserve">Hvert ”tick” bliver Up, Ned, Venstre og højre knappen </w:t>
+      </w:r>
+      <w:r>
+        <w:t>undersøgt om</w:t>
       </w:r>
       <w:bookmarkStart w:id="1" w:name="_GoBack"/>
       <w:bookmarkEnd w:id="1"/>
-    </w:p>
+      <w:r>
+        <w:t xml:space="preserve"> der bliver trykket på dem, hvis det er </w:t>
+      </w:r>
+      <w:proofErr w:type="gramStart"/>
+      <w:r>
+        <w:t>tilfældet</w:t>
+      </w:r>
+      <w:proofErr w:type="gramEnd"/>
+      <w:r>
+        <w:t xml:space="preserve"> bliver der plusset en enhedsvektor </w:t>
+      </w:r>
+      <w:r>
+        <w:t xml:space="preserve">til vektoren </w:t>
+      </w:r>
+      <w:proofErr w:type="spellStart"/>
+      <w:r>
+        <w:t>p_vel</w:t>
+      </w:r>
+      <w:proofErr w:type="spellEnd"/>
+      <w:r>
+        <w:t xml:space="preserve"> </w:t>
+      </w:r>
+      <w:r>
+        <w:t xml:space="preserve">i den retning som </w:t>
+      </w:r>
+      <w:r>
+        <w:t>man</w:t>
+      </w:r>
+      <w:r>
+        <w:t xml:space="preserve"> trykket</w:t>
+      </w:r>
+      <w:r>
+        <w:t xml:space="preserve"> (fig. 1)</w:t>
+      </w:r>
+      <w:r>
+        <w:t xml:space="preserve">, på den måde hvis man trykker på f.eks. både op og venstre vil </w:t>
+      </w:r>
+      <w:proofErr w:type="spellStart"/>
+      <w:r>
+        <w:t>p_vel</w:t>
+      </w:r>
+      <w:proofErr w:type="spellEnd"/>
+      <w:r>
+        <w:t xml:space="preserve"> have de endelige koordinater (-1,-1). Grunden til at de begge to er negative er fordi billedet starter oppe i venstre hjørne. Derefter </w:t>
+      </w:r>
+      <w:proofErr w:type="gramStart"/>
+      <w:r>
+        <w:t>blive</w:t>
+      </w:r>
+      <w:proofErr w:type="gramEnd"/>
+      <w:r>
+        <w:t xml:space="preserve"> vektoren normaliseret igen altså gjort til en enhedsvektor. </w:t>
+      </w:r>
+      <w:r>
+        <w:t>”s</w:t>
+      </w:r>
+      <w:r>
+        <w:t>peed_modifier</w:t>
+      </w:r>
+      <w:r>
+        <w:t>”-</w:t>
+      </w:r>
+      <w:proofErr w:type="spellStart"/>
+      <w:r>
+        <w:t>variablet</w:t>
+      </w:r>
+      <w:proofErr w:type="spellEnd"/>
+      <w:r>
+        <w:t xml:space="preserve"> er baseret på spillerens position i den genererede verden</w:t>
+      </w:r>
+    </w:p>
+    <w:p>
+      <w:r>
+        <w:rPr>
+          <w:sz w:val="18"/>
+        </w:rPr>
+        <w:drawing>
+          <wp:inline distT="0" distB="0" distL="0" distR="0" wp14:anchorId="6ECD6B67" wp14:editId="599E3FEF">
+            <wp:extent cx="1590921" cy="1752600"/>
+            <wp:effectExtent l="0" t="0" r="9525" b="0"/>
+            <wp:docPr id="9" name="Billede 9"/>
+            <wp:cNvGraphicFramePr>
+              <a:graphicFrameLocks xmlns:a="http://schemas.openxmlformats.org/drawingml/2006/main" noChangeAspect="1"/>
+            </wp:cNvGraphicFramePr>
+            <a:graphic xmlns:a="http://schemas.openxmlformats.org/drawingml/2006/main">
+              <a:graphicData uri="http://schemas.openxmlformats.org/drawingml/2006/picture">
+                <pic:pic xmlns:pic="http://schemas.openxmlformats.org/drawingml/2006/picture">
+                  <pic:nvPicPr>
+                    <pic:cNvPr id="1" name=""/>
+                    <pic:cNvPicPr/>
+                  </pic:nvPicPr>
+                  <pic:blipFill>
+                    <a:blip r:embed="rId10"/>
+                    <a:stretch>
+                      <a:fillRect/>
+                    </a:stretch>
+                  </pic:blipFill>
+                  <pic:spPr>
+                    <a:xfrm>
+                      <a:off x="0" y="0"/>
+                      <a:ext cx="1619182" cy="1783733"/>
+                    </a:xfrm>
+                    <a:prstGeom prst="rect">
+                      <a:avLst/>
+                    </a:prstGeom>
+                  </pic:spPr>
+                </pic:pic>
+              </a:graphicData>
+            </a:graphic>
+          </wp:inline>
+        </w:drawing>
+      </w:r>
+      <w:r>
+        <w:rPr>
+          <w:sz w:val="18"/>
+        </w:rPr>
+        <w:t xml:space="preserve"> </w:t>
+      </w:r>
+      <w:r>
+        <w:drawing>
+          <wp:inline distT="0" distB="0" distL="0" distR="0" wp14:anchorId="4C873329" wp14:editId="22F01CB2">
+            <wp:extent cx="4351252" cy="1752600"/>
+            <wp:effectExtent l="0" t="0" r="0" b="0"/>
+            <wp:docPr id="8" name="Billede 8"/>
+            <wp:cNvGraphicFramePr>
+              <a:graphicFrameLocks xmlns:a="http://schemas.openxmlformats.org/drawingml/2006/main" noChangeAspect="1"/>
+            </wp:cNvGraphicFramePr>
+            <a:graphic xmlns:a="http://schemas.openxmlformats.org/drawingml/2006/main">
+              <a:graphicData uri="http://schemas.openxmlformats.org/drawingml/2006/picture">
+                <pic:pic xmlns:pic="http://schemas.openxmlformats.org/drawingml/2006/picture">
+                  <pic:nvPicPr>
+                    <pic:cNvPr id="1" name=""/>
+                    <pic:cNvPicPr/>
+                  </pic:nvPicPr>
+                  <pic:blipFill>
+                    <a:blip r:embed="rId11"/>
+                    <a:stretch>
+                      <a:fillRect/>
+                    </a:stretch>
+                  </pic:blipFill>
+                  <pic:spPr>
+                    <a:xfrm>
+                      <a:off x="0" y="0"/>
+                      <a:ext cx="4356977" cy="1754906"/>
+                    </a:xfrm>
+                    <a:prstGeom prst="rect">
+                      <a:avLst/>
+                    </a:prstGeom>
+                  </pic:spPr>
+                </pic:pic>
+              </a:graphicData>
+            </a:graphic>
+          </wp:inline>
+        </w:drawing>
+      </w:r>
+      <w:r>
+        <w:rPr>
+          <w:sz w:val="18"/>
+        </w:rPr>
+        <w:t xml:space="preserve">  Fig</w:t>
+      </w:r>
+      <w:r>
+        <w:rPr>
+          <w:sz w:val="18"/>
+        </w:rPr>
+        <w:t>.</w:t>
+      </w:r>
+      <w:r>
+        <w:rPr>
+          <w:sz w:val="18"/>
+        </w:rPr>
+        <w:t xml:space="preserve"> 1, Input håndtering</w:t>
+      </w:r>
+      <w:r>
+        <w:tab/>
+      </w:r>
+      <w:r>
+        <w:rPr>
+          <w:sz w:val="18"/>
+        </w:rPr>
+        <w:t>Fig</w:t>
+      </w:r>
+      <w:r>
+        <w:rPr>
+          <w:sz w:val="18"/>
+        </w:rPr>
+        <w:t>.</w:t>
+      </w:r>
+      <w:r>
+        <w:rPr>
+          <w:sz w:val="18"/>
+        </w:rPr>
+        <w:t xml:space="preserve"> 2, Aktuel bevægelse af spilleren</w:t>
+      </w:r>
+    </w:p>
+    <w:p/>
     <w:p/>
     <w:p/>
     <w:p/>
@@ -765,6 +954,7 @@
         </w:rPr>
       </w:pPr>
       <w:r>
+        <w:lastRenderedPageBreak/>
         <w:br w:type="page"/>
       </w:r>
     </w:p>
@@ -811,7 +1001,7 @@
                     </pic:cNvPicPr>
                   </pic:nvPicPr>
                   <pic:blipFill>
-                    <a:blip r:embed="rId10" cstate="print">
+                    <a:blip r:embed="rId12" cstate="print">
                       <a:extLst>
                         <a:ext uri="{28A0092B-C50C-407E-A947-70E740481C1C}">
                           <a14:useLocalDpi xmlns:a14="http://schemas.microsoft.com/office/drawing/2010/main" val="0"/>
@@ -853,13 +1043,7 @@
         <w:rPr>
           <w:sz w:val="18"/>
         </w:rPr>
-        <w:t>Samlet klassediagram</w:t>
-      </w:r>
-      <w:r>
-        <w:rPr>
-          <w:sz w:val="18"/>
-        </w:rPr>
-        <w:t>met</w:t>
+        <w:t>Samlet klassediagrammet</w:t>
       </w:r>
     </w:p>
     <w:p>
@@ -886,7 +1070,7 @@
                     </pic:cNvPicPr>
                   </pic:nvPicPr>
                   <pic:blipFill rotWithShape="1">
-                    <a:blip r:embed="rId10">
+                    <a:blip r:embed="rId12">
                       <a:extLst>
                         <a:ext uri="{28A0092B-C50C-407E-A947-70E740481C1C}">
                           <a14:useLocalDpi xmlns:a14="http://schemas.microsoft.com/office/drawing/2010/main" val="0"/>
@@ -931,19 +1115,7 @@
         <w:rPr>
           <w:sz w:val="18"/>
         </w:rPr>
-        <w:t>Venstre side af</w:t>
-      </w:r>
-      <w:r>
-        <w:rPr>
-          <w:sz w:val="18"/>
-        </w:rPr>
-        <w:t xml:space="preserve"> klassediagram</w:t>
-      </w:r>
-      <w:r>
-        <w:rPr>
-          <w:sz w:val="18"/>
-        </w:rPr>
-        <w:t>met</w:t>
+        <w:t>Venstre side af klassediagrammet</w:t>
       </w:r>
     </w:p>
     <w:p/>
@@ -971,7 +1143,7 @@
                     </pic:cNvPicPr>
                   </pic:nvPicPr>
                   <pic:blipFill rotWithShape="1">
-                    <a:blip r:embed="rId10">
+                    <a:blip r:embed="rId12">
                       <a:extLst>
                         <a:ext uri="{28A0092B-C50C-407E-A947-70E740481C1C}">
                           <a14:useLocalDpi xmlns:a14="http://schemas.microsoft.com/office/drawing/2010/main" val="0"/>
@@ -1040,7 +1212,7 @@
       <w:r>
         <w:t xml:space="preserve">: </w:t>
       </w:r>
-      <w:hyperlink r:id="rId11" w:history="1">
+      <w:hyperlink r:id="rId13" w:history="1">
         <w:r>
           <w:rPr>
             <w:rStyle w:val="Hyperlink"/>
@@ -1050,248 +1222,110 @@
       </w:hyperlink>
     </w:p>
     <w:p>
-      <w:pPr>
-        <w:rPr>
-          <w:lang w:val="en-US"/>
-        </w:rPr>
-      </w:pPr>
-      <w:r>
-        <w:rPr>
-          <w:lang w:val="en-US"/>
-        </w:rPr>
+      <w:r>
         <w:t>Main</w:t>
       </w:r>
     </w:p>
-    <w:p>
-      <w:pPr>
-        <w:rPr>
-          <w:lang w:val="en-US"/>
-        </w:rPr>
-      </w:pPr>
-    </w:p>
-    <w:p>
-      <w:pPr>
-        <w:rPr>
-          <w:lang w:val="en-US"/>
-        </w:rPr>
-      </w:pPr>
-      <w:r>
-        <w:rPr>
-          <w:lang w:val="en-US"/>
-        </w:rPr>
+    <w:p/>
+    <w:p>
+      <w:r>
         <w:t>Game</w:t>
       </w:r>
     </w:p>
-    <w:p>
-      <w:pPr>
-        <w:rPr>
-          <w:lang w:val="en-US"/>
-        </w:rPr>
-      </w:pPr>
-    </w:p>
-    <w:p>
-      <w:pPr>
-        <w:rPr>
-          <w:lang w:val="en-US"/>
-        </w:rPr>
-      </w:pPr>
+    <w:p/>
+    <w:p>
+      <w:r>
+        <w:t>Worldgen</w:t>
+      </w:r>
+    </w:p>
+    <w:p/>
+    <w:p>
       <w:proofErr w:type="spellStart"/>
       <w:r>
-        <w:rPr>
-          <w:lang w:val="en-US"/>
-        </w:rPr>
-        <w:t>Worldgen</w:t>
+        <w:t>Perlin</w:t>
       </w:r>
       <w:proofErr w:type="spellEnd"/>
-    </w:p>
-    <w:p>
-      <w:pPr>
-        <w:rPr>
-          <w:lang w:val="en-US"/>
-        </w:rPr>
-      </w:pPr>
-    </w:p>
-    <w:p>
-      <w:pPr>
-        <w:rPr>
-          <w:lang w:val="en-US"/>
-        </w:rPr>
-      </w:pPr>
-      <w:r>
-        <w:rPr>
-          <w:lang w:val="en-US"/>
-        </w:rPr>
-        <w:t xml:space="preserve">Perlin </w:t>
-      </w:r>
-      <w:r>
-        <w:rPr>
-          <w:lang w:val="en-US"/>
-        </w:rPr>
-        <w:t>(</w:t>
+      <w:r>
+        <w:t xml:space="preserve"> </w:t>
+      </w:r>
+      <w:r>
+        <w:t xml:space="preserve">(Bibliotek) - </w:t>
       </w:r>
       <w:proofErr w:type="spellStart"/>
       <w:r>
-        <w:rPr>
-          <w:lang w:val="en-US"/>
-        </w:rPr>
-        <w:t>Bibliotek</w:t>
+        <w:t>per</w:t>
+      </w:r>
+      <w:r>
+        <w:t>lingrid</w:t>
       </w:r>
       <w:proofErr w:type="spellEnd"/>
       <w:r>
-        <w:rPr>
-          <w:lang w:val="en-US"/>
-        </w:rPr>
-        <w:t xml:space="preserve">) - </w:t>
-      </w:r>
+        <w:t xml:space="preserve"> (egen funktion)</w:t>
+      </w:r>
+    </w:p>
+    <w:p/>
+    <w:p>
+      <w:r>
+        <w:t>City</w:t>
+      </w:r>
+    </w:p>
+    <w:p/>
+    <w:p>
+      <w:r>
+        <w:t>Road</w:t>
+      </w:r>
+    </w:p>
+    <w:p/>
+    <w:p>
+      <w:r>
+        <w:t>Player</w:t>
+      </w:r>
+    </w:p>
+    <w:p/>
+    <w:p>
       <w:proofErr w:type="spellStart"/>
       <w:r>
-        <w:rPr>
-          <w:lang w:val="en-US"/>
-        </w:rPr>
-        <w:t>per</w:t>
-      </w:r>
-      <w:r>
-        <w:rPr>
-          <w:lang w:val="en-US"/>
-        </w:rPr>
-        <w:t>lingrid</w:t>
+        <w:t>Trade_unit</w:t>
       </w:r>
       <w:proofErr w:type="spellEnd"/>
-      <w:r>
-        <w:rPr>
-          <w:lang w:val="en-US"/>
-        </w:rPr>
-        <w:t xml:space="preserve"> (</w:t>
-      </w:r>
+    </w:p>
+    <w:p/>
+    <w:p>
+      <w:r>
+        <w:t>Trap</w:t>
+      </w:r>
+    </w:p>
+    <w:p/>
+    <w:p>
       <w:proofErr w:type="spellStart"/>
       <w:r>
-        <w:rPr>
-          <w:lang w:val="en-US"/>
-        </w:rPr>
-        <w:t>egen</w:t>
+        <w:t>Dist</w:t>
       </w:r>
       <w:proofErr w:type="spellEnd"/>
-      <w:r>
-        <w:rPr>
-          <w:lang w:val="en-US"/>
-        </w:rPr>
-        <w:t xml:space="preserve"> </w:t>
-      </w:r>
+    </w:p>
+    <w:p/>
+    <w:p>
       <w:proofErr w:type="spellStart"/>
       <w:r>
-        <w:rPr>
-          <w:lang w:val="en-US"/>
-        </w:rPr>
-        <w:t>funktion</w:t>
+        <w:t>Vector</w:t>
       </w:r>
       <w:proofErr w:type="spellEnd"/>
       <w:r>
-        <w:rPr>
-          <w:lang w:val="en-US"/>
-        </w:rPr>
-        <w:t>)</w:t>
-      </w:r>
-    </w:p>
-    <w:p>
-      <w:pPr>
-        <w:rPr>
-          <w:lang w:val="en-US"/>
-        </w:rPr>
-      </w:pPr>
-    </w:p>
-    <w:p>
-      <w:pPr>
-        <w:rPr>
-          <w:lang w:val="en-US"/>
-        </w:rPr>
-      </w:pPr>
-      <w:r>
-        <w:rPr>
-          <w:lang w:val="en-US"/>
-        </w:rPr>
-        <w:t>City</w:t>
-      </w:r>
-    </w:p>
-    <w:p>
-      <w:pPr>
-        <w:rPr>
-          <w:lang w:val="en-US"/>
-        </w:rPr>
-      </w:pPr>
-    </w:p>
-    <w:p>
-      <w:pPr>
-        <w:rPr>
-          <w:lang w:val="en-US"/>
-        </w:rPr>
-      </w:pPr>
-      <w:r>
-        <w:rPr>
-          <w:lang w:val="en-US"/>
-        </w:rPr>
-        <w:t>Road</w:t>
-      </w:r>
-    </w:p>
-    <w:p>
-      <w:pPr>
-        <w:rPr>
-          <w:lang w:val="en-US"/>
-        </w:rPr>
-      </w:pPr>
-    </w:p>
-    <w:p>
-      <w:r>
-        <w:t>Player</w:t>
+        <w:t xml:space="preserve"> (Bibliotek)</w:t>
+      </w:r>
+      <w:r>
+        <w:t xml:space="preserve"> (ændret i linje 76)</w:t>
       </w:r>
     </w:p>
     <w:p/>
     <w:p>
       <w:proofErr w:type="spellStart"/>
       <w:r>
-        <w:t>Trade_unit</w:t>
+        <w:t>Vector_math</w:t>
       </w:r>
       <w:proofErr w:type="spellEnd"/>
-    </w:p>
-    <w:p/>
-    <w:p>
-      <w:r>
-        <w:t>Trap</w:t>
-      </w:r>
-    </w:p>
-    <w:p/>
-    <w:p>
-      <w:proofErr w:type="spellStart"/>
-      <w:r>
-        <w:t>Dist</w:t>
-      </w:r>
-      <w:proofErr w:type="spellEnd"/>
-    </w:p>
-    <w:p/>
-    <w:p>
-      <w:proofErr w:type="spellStart"/>
-      <w:r>
-        <w:t>Vector</w:t>
-      </w:r>
-      <w:proofErr w:type="spellEnd"/>
-      <w:r>
-        <w:t xml:space="preserve"> (Bibliotek)</w:t>
-      </w:r>
-      <w:r>
-        <w:t xml:space="preserve"> (ændret i linje 76)</w:t>
-      </w:r>
-    </w:p>
-    <w:p/>
-    <w:p>
-      <w:proofErr w:type="spellStart"/>
-      <w:r>
-        <w:t>Vector_math</w:t>
-      </w:r>
-      <w:proofErr w:type="spellEnd"/>
-      <w:r>
-        <w:t xml:space="preserve"> (</w:t>
-      </w:r>
-      <w:r>
-        <w:t xml:space="preserve">Eget bibliotek. Samarbejder med </w:t>
+      <w:r>
+        <w:t xml:space="preserve"> (Eget bibliotek. Samarbejder med </w:t>
       </w:r>
       <w:proofErr w:type="spellStart"/>
       <w:r>
@@ -1313,8 +1347,8 @@
     <w:p/>
     <w:p/>
     <w:sectPr>
-      <w:headerReference w:type="default" r:id="rId12"/>
-      <w:footerReference w:type="default" r:id="rId13"/>
+      <w:headerReference w:type="default" r:id="rId14"/>
+      <w:footerReference w:type="default" r:id="rId15"/>
       <w:pgSz w:w="11906" w:h="16838"/>
       <w:pgMar w:top="1701" w:right="1134" w:bottom="1701" w:left="1134" w:header="708" w:footer="708" w:gutter="0"/>
       <w:cols w:space="708"/>
@@ -2938,7 +2972,7 @@
       </w:pPr>
     </w:pPrDefault>
   </w:docDefaults>
-  <w:latentStyles w:defLockedState="0" w:defUIPriority="99" w:defSemiHidden="0" w:defUnhideWhenUsed="0" w:defQFormat="0" w:count="376">
+  <w:latentStyles w:defLockedState="0" w:defUIPriority="99" w:defSemiHidden="0" w:defUnhideWhenUsed="0" w:defQFormat="0" w:count="375">
     <w:lsdException w:name="Normal" w:uiPriority="0" w:qFormat="1"/>
     <w:lsdException w:name="heading 1" w:uiPriority="9" w:qFormat="1"/>
     <w:lsdException w:name="heading 2" w:semiHidden="1" w:uiPriority="9" w:unhideWhenUsed="1" w:qFormat="1"/>
@@ -3314,7 +3348,6 @@
     <w:lsdException w:name="Smart Hyperlink" w:semiHidden="1" w:unhideWhenUsed="1"/>
     <w:lsdException w:name="Hashtag" w:semiHidden="1" w:unhideWhenUsed="1"/>
     <w:lsdException w:name="Unresolved Mention" w:semiHidden="1" w:unhideWhenUsed="1"/>
-    <w:lsdException w:name="Smart Link" w:semiHidden="1" w:unhideWhenUsed="1"/>
   </w:latentStyles>
   <w:style w:type="paragraph" w:default="1" w:styleId="Normal">
     <w:name w:val="Normal"/>
@@ -3970,7 +4003,7 @@
 </file>
 
 <file path=customXml/itemProps1.xml><?xml version="1.0" encoding="utf-8"?>
-<ds:datastoreItem xmlns:ds="http://schemas.openxmlformats.org/officeDocument/2006/customXml" ds:itemID="{5FA8AC1A-260E-4F35-BEB5-921E27B8D852}">
+<ds:datastoreItem xmlns:ds="http://schemas.openxmlformats.org/officeDocument/2006/customXml" ds:itemID="{3D54EFA3-4CA2-4833-93DC-3C7D9CDD8586}">
   <ds:schemaRefs>
     <ds:schemaRef ds:uri="http://schemas.openxmlformats.org/officeDocument/2006/bibliography"/>
   </ds:schemaRefs>

</xml_diff>